<commit_message>
update dokumentacji na pumie
</commit_message>
<xml_diff>
--- a/5semestr/PUM/Dokumentacja/dokumentacja.docx
+++ b/5semestr/PUM/Dokumentacja/dokumentacja.docx
@@ -1071,6 +1071,13 @@
         </w:rPr>
         <w:t>Kontrola rodzicielska</w:t>
       </w:r>
+      <w:r>
+        <w:rPr>
+          <w:rFonts w:cstheme="minorHAnsi"/>
+          <w:bCs/>
+        </w:rPr>
+        <w:t xml:space="preserve"> (kontrola transakcji oraz możliwość zablokowania transakcji)</w:t>
+      </w:r>
     </w:p>
     <w:p>
       <w:pPr>
@@ -1419,6 +1426,11 @@
       <w:r>
         <w:br/>
       </w:r>
+    </w:p>
+    <w:p>
+      <w:pPr>
+        <w:ind w:left="708"/>
+      </w:pPr>
       <w:r>
         <w:br/>
       </w:r>
@@ -1444,6 +1456,7 @@
         <w:rPr>
           <w:rFonts w:asciiTheme="minorHAnsi" w:hAnsiTheme="minorHAnsi"/>
         </w:rPr>
+        <w:lastRenderedPageBreak/>
         <w:t>Projekt GUI</w:t>
       </w:r>
     </w:p>
@@ -1468,7 +1481,6 @@
           <w:bCs/>
           <w:noProof/>
         </w:rPr>
-        <w:lastRenderedPageBreak/>
         <w:drawing>
           <wp:inline distT="0" distB="0" distL="0" distR="0" wp14:anchorId="73E9393F" wp14:editId="29CC9E1E">
             <wp:extent cx="1933575" cy="3227211"/>
@@ -1692,6 +1704,80 @@
           <w:noProof/>
         </w:rPr>
         <w:drawing>
+          <wp:inline distT="0" distB="0" distL="0" distR="0" wp14:anchorId="331CAD56" wp14:editId="40EAFC62">
+            <wp:extent cx="2114550" cy="3452189"/>
+            <wp:effectExtent l="0" t="0" r="0" b="0"/>
+            <wp:docPr id="219768897" name="Obraz 2" descr="Obraz zawierający tekst, zrzut ekranu, Czcionka, numer&#10;&#10;Opis wygenerowany automatycznie"/>
+            <wp:cNvGraphicFramePr>
+              <a:graphicFrameLocks xmlns:a="http://schemas.openxmlformats.org/drawingml/2006/main" noChangeAspect="1"/>
+            </wp:cNvGraphicFramePr>
+            <a:graphic xmlns:a="http://schemas.openxmlformats.org/drawingml/2006/main">
+              <a:graphicData uri="http://schemas.openxmlformats.org/drawingml/2006/picture">
+                <pic:pic xmlns:pic="http://schemas.openxmlformats.org/drawingml/2006/picture">
+                  <pic:nvPicPr>
+                    <pic:cNvPr id="219768897" name="Obraz 2" descr="Obraz zawierający tekst, zrzut ekranu, Czcionka, numer&#10;&#10;Opis wygenerowany automatycznie"/>
+                    <pic:cNvPicPr/>
+                  </pic:nvPicPr>
+                  <pic:blipFill>
+                    <a:blip r:embed="rId14">
+                      <a:extLst>
+                        <a:ext uri="{28A0092B-C50C-407E-A947-70E740481C1C}">
+                          <a14:useLocalDpi xmlns:a14="http://schemas.microsoft.com/office/drawing/2010/main" val="0"/>
+                        </a:ext>
+                      </a:extLst>
+                    </a:blip>
+                    <a:stretch>
+                      <a:fillRect/>
+                    </a:stretch>
+                  </pic:blipFill>
+                  <pic:spPr>
+                    <a:xfrm>
+                      <a:off x="0" y="0"/>
+                      <a:ext cx="2120872" cy="3462510"/>
+                    </a:xfrm>
+                    <a:prstGeom prst="rect">
+                      <a:avLst/>
+                    </a:prstGeom>
+                  </pic:spPr>
+                </pic:pic>
+              </a:graphicData>
+            </a:graphic>
+          </wp:inline>
+        </w:drawing>
+      </w:r>
+    </w:p>
+    <w:p>
+      <w:pPr>
+        <w:pStyle w:val="Legenda"/>
+        <w:jc w:val="center"/>
+      </w:pPr>
+      <w:r>
+        <w:t xml:space="preserve">Rysunek </w:t>
+      </w:r>
+      <w:fldSimple w:instr=" SEQ Rysunek \* ARABIC ">
+        <w:r>
+          <w:rPr>
+            <w:noProof/>
+          </w:rPr>
+          <w:t>6</w:t>
+        </w:r>
+      </w:fldSimple>
+      <w:r>
+        <w:t>: Historia transakcji</w:t>
+      </w:r>
+    </w:p>
+    <w:p/>
+    <w:p>
+      <w:pPr>
+        <w:keepNext/>
+        <w:jc w:val="center"/>
+      </w:pPr>
+      <w:r>
+        <w:rPr>
+          <w:noProof/>
+        </w:rPr>
+        <w:lastRenderedPageBreak/>
+        <w:drawing>
           <wp:inline distT="0" distB="0" distL="0" distR="0" wp14:anchorId="265DCA36" wp14:editId="2D4D0509">
             <wp:extent cx="2114550" cy="3535137"/>
             <wp:effectExtent l="0" t="0" r="0" b="0"/>
@@ -1707,7 +1793,7 @@
                     <pic:cNvPicPr/>
                   </pic:nvPicPr>
                   <pic:blipFill>
-                    <a:blip r:embed="rId14">
+                    <a:blip r:embed="rId15">
                       <a:extLst>
                         <a:ext uri="{28A0092B-C50C-407E-A947-70E740481C1C}">
                           <a14:useLocalDpi xmlns:a14="http://schemas.microsoft.com/office/drawing/2010/main" val="0"/>
@@ -1747,7 +1833,7 @@
           <w:rPr>
             <w:noProof/>
           </w:rPr>
-          <w:t>6</w:t>
+          <w:t>7</w:t>
         </w:r>
       </w:fldSimple>
       <w:r>
@@ -1770,7 +1856,6 @@
         <w:rPr>
           <w:rFonts w:asciiTheme="minorHAnsi" w:hAnsiTheme="minorHAnsi"/>
         </w:rPr>
-        <w:lastRenderedPageBreak/>
         <w:t>Struktura programu</w:t>
       </w:r>
     </w:p>
@@ -1905,11 +1990,12 @@
         <w:rPr>
           <w:noProof/>
         </w:rPr>
+        <w:lastRenderedPageBreak/>
         <w:drawing>
-          <wp:inline distT="0" distB="0" distL="0" distR="0" wp14:anchorId="75381E2C" wp14:editId="6D757D45">
-            <wp:extent cx="5760720" cy="3853180"/>
+          <wp:inline distT="0" distB="0" distL="0" distR="0" wp14:anchorId="460DFC81" wp14:editId="1E330EBB">
+            <wp:extent cx="5760720" cy="4193540"/>
             <wp:effectExtent l="0" t="0" r="0" b="0"/>
-            <wp:docPr id="112872180" name="Obraz 9" descr="Obraz zawierający tekst, diagram, linia, Równolegle&#10;&#10;Opis wygenerowany automatycznie"/>
+            <wp:docPr id="1162653375" name="Obraz 1" descr="Obraz zawierający tekst, diagram, linia, krąg&#10;&#10;Opis wygenerowany automatycznie"/>
             <wp:cNvGraphicFramePr>
               <a:graphicFrameLocks xmlns:a="http://schemas.openxmlformats.org/drawingml/2006/main" noChangeAspect="1"/>
             </wp:cNvGraphicFramePr>
@@ -1917,11 +2003,11 @@
               <a:graphicData uri="http://schemas.openxmlformats.org/drawingml/2006/picture">
                 <pic:pic xmlns:pic="http://schemas.openxmlformats.org/drawingml/2006/picture">
                   <pic:nvPicPr>
-                    <pic:cNvPr id="112872180" name="Obraz 9" descr="Obraz zawierający tekst, diagram, linia, Równolegle&#10;&#10;Opis wygenerowany automatycznie"/>
+                    <pic:cNvPr id="1162653375" name="Obraz 1" descr="Obraz zawierający tekst, diagram, linia, krąg&#10;&#10;Opis wygenerowany automatycznie"/>
                     <pic:cNvPicPr/>
                   </pic:nvPicPr>
                   <pic:blipFill>
-                    <a:blip r:embed="rId15">
+                    <a:blip r:embed="rId16">
                       <a:extLst>
                         <a:ext uri="{28A0092B-C50C-407E-A947-70E740481C1C}">
                           <a14:useLocalDpi xmlns:a14="http://schemas.microsoft.com/office/drawing/2010/main" val="0"/>
@@ -1935,7 +2021,7 @@
                   <pic:spPr>
                     <a:xfrm>
                       <a:off x="0" y="0"/>
-                      <a:ext cx="5760720" cy="3853180"/>
+                      <a:ext cx="5760720" cy="4193540"/>
                     </a:xfrm>
                     <a:prstGeom prst="rect">
                       <a:avLst/>
@@ -1961,7 +2047,7 @@
           <w:rPr>
             <w:noProof/>
           </w:rPr>
-          <w:t>7</w:t>
+          <w:t>8</w:t>
         </w:r>
       </w:fldSimple>
       <w:r>
@@ -2009,7 +2095,6 @@
         <w:rPr>
           <w:rFonts w:asciiTheme="minorHAnsi" w:hAnsiTheme="minorHAnsi"/>
         </w:rPr>
-        <w:lastRenderedPageBreak/>
         <w:t>Literatura</w:t>
       </w:r>
     </w:p>
@@ -6015,14 +6100,14 @@
     <w:uiPriority w:val="35"/>
     <w:unhideWhenUsed/>
     <w:qFormat/>
-    <w:rsid w:val="002A2725"/>
+    <w:rsid w:val="00AD13A6"/>
     <w:pPr>
       <w:spacing w:line="240" w:lineRule="auto"/>
     </w:pPr>
     <w:rPr>
       <w:i/>
       <w:iCs/>
-      <w:color w:val="1F497D" w:themeColor="text2"/>
+      <w:color w:val="000000" w:themeColor="text1"/>
       <w:sz w:val="18"/>
       <w:szCs w:val="18"/>
     </w:rPr>
@@ -6314,16 +6399,16 @@
 </file>
 
 <file path=customXml/item1.xml><?xml version="1.0" encoding="utf-8"?>
+<b:Sources xmlns:b="http://schemas.openxmlformats.org/officeDocument/2006/bibliography" xmlns="http://schemas.openxmlformats.org/officeDocument/2006/bibliography" SelectedStyle="\APA.XSL" StyleName="APA"/>
+</file>
+
+<file path=customXml/item2.xml><?xml version="1.0" encoding="utf-8"?>
 <?mso-contentType ?>
 <FormTemplates xmlns="http://schemas.microsoft.com/sharepoint/v3/contenttype/forms">
   <Display>DocumentLibraryForm</Display>
   <Edit>DocumentLibraryForm</Edit>
   <New>DocumentLibraryForm</New>
 </FormTemplates>
-</file>
-
-<file path=customXml/item2.xml><?xml version="1.0" encoding="utf-8"?>
-<b:Sources xmlns:b="http://schemas.openxmlformats.org/officeDocument/2006/bibliography" xmlns="http://schemas.openxmlformats.org/officeDocument/2006/bibliography" SelectedStyle="\APA.XSL" StyleName="APA"/>
 </file>
 
 <file path=customXml/item3.xml><?xml version="1.0" encoding="utf-8"?>
@@ -6471,17 +6556,17 @@
 </file>
 
 <file path=customXml/itemProps1.xml><?xml version="1.0" encoding="utf-8"?>
-<ds:datastoreItem xmlns:ds="http://schemas.openxmlformats.org/officeDocument/2006/customXml" ds:itemID="{C5A39BDC-CAB2-4092-A419-55CAD75972D2}">
+<ds:datastoreItem xmlns:ds="http://schemas.openxmlformats.org/officeDocument/2006/customXml" ds:itemID="{3E74FDE2-23E7-4348-99B7-527A4DD4601A}">
   <ds:schemaRefs>
-    <ds:schemaRef ds:uri="http://schemas.microsoft.com/sharepoint/v3/contenttype/forms"/>
+    <ds:schemaRef ds:uri="http://schemas.openxmlformats.org/officeDocument/2006/bibliography"/>
   </ds:schemaRefs>
 </ds:datastoreItem>
 </file>
 
 <file path=customXml/itemProps2.xml><?xml version="1.0" encoding="utf-8"?>
-<ds:datastoreItem xmlns:ds="http://schemas.openxmlformats.org/officeDocument/2006/customXml" ds:itemID="{3E74FDE2-23E7-4348-99B7-527A4DD4601A}">
+<ds:datastoreItem xmlns:ds="http://schemas.openxmlformats.org/officeDocument/2006/customXml" ds:itemID="{C5A39BDC-CAB2-4092-A419-55CAD75972D2}">
   <ds:schemaRefs>
-    <ds:schemaRef ds:uri="http://schemas.openxmlformats.org/officeDocument/2006/bibliography"/>
+    <ds:schemaRef ds:uri="http://schemas.microsoft.com/sharepoint/v3/contenttype/forms"/>
   </ds:schemaRefs>
 </ds:datastoreItem>
 </file>

</xml_diff>